<commit_message>
initial commit assignment 2
</commit_message>
<xml_diff>
--- a/Assignment 1/Word files/FINAL SUBMISSION.docx
+++ b/Assignment 1/Word files/FINAL SUBMISSION.docx
@@ -30,141 +30,6 @@
     </w:p>
     <w:p>
       <w:pPr>
-        <w:rPr>
-          <w:rFonts w:ascii="Times New Roman" w:hAnsi="Times New Roman" w:cs="Times New Roman"/>
-        </w:rPr>
-      </w:pPr>
-    </w:p>
-    <w:p>
-      <w:pPr>
-        <w:rPr>
-          <w:rFonts w:ascii="Times New Roman" w:hAnsi="Times New Roman" w:cs="Times New Roman"/>
-        </w:rPr>
-      </w:pPr>
-      <w:r>
-        <w:rPr>
-          <w:rFonts w:ascii="Times New Roman" w:hAnsi="Times New Roman" w:cs="Times New Roman"/>
-        </w:rPr>
-        <w:t>The</w:t>
-      </w:r>
-      <w:r>
-        <w:rPr>
-          <w:rFonts w:ascii="Times New Roman" w:hAnsi="Times New Roman" w:cs="Times New Roman"/>
-        </w:rPr>
-        <w:t xml:space="preserve"> </w:t>
-      </w:r>
-      <w:proofErr w:type="spellStart"/>
-      <w:r>
-        <w:rPr>
-          <w:rFonts w:ascii="Times New Roman" w:hAnsi="Times New Roman" w:cs="Times New Roman"/>
-        </w:rPr>
-        <w:t>github</w:t>
-      </w:r>
-      <w:proofErr w:type="spellEnd"/>
-      <w:r>
-        <w:rPr>
-          <w:rFonts w:ascii="Times New Roman" w:hAnsi="Times New Roman" w:cs="Times New Roman"/>
-        </w:rPr>
-        <w:t xml:space="preserve"> link to my project repo is </w:t>
-      </w:r>
-      <w:hyperlink r:id="rId5" w:history="1">
-        <w:r>
-          <w:rPr>
-            <w:rStyle w:val="Hyperlink"/>
-            <w:rFonts w:ascii="Times New Roman" w:hAnsi="Times New Roman" w:cs="Times New Roman"/>
-          </w:rPr>
-          <w:t>here</w:t>
-        </w:r>
-      </w:hyperlink>
-      <w:r>
-        <w:rPr>
-          <w:rFonts w:ascii="Times New Roman" w:hAnsi="Times New Roman" w:cs="Times New Roman"/>
-        </w:rPr>
-        <w:t>.</w:t>
-      </w:r>
-      <w:r>
-        <w:rPr>
-          <w:rFonts w:ascii="Times New Roman" w:hAnsi="Times New Roman" w:cs="Times New Roman"/>
-        </w:rPr>
-        <w:br/>
-      </w:r>
-      <w:r>
-        <w:rPr>
-          <w:rFonts w:ascii="Times New Roman" w:hAnsi="Times New Roman" w:cs="Times New Roman"/>
-        </w:rPr>
-        <w:t>(</w:t>
-      </w:r>
-      <w:hyperlink r:id="rId6" w:history="1">
-        <w:r>
-          <w:rPr>
-            <w:rStyle w:val="Hyperlink"/>
-            <w:rFonts w:ascii="Times New Roman" w:hAnsi="Times New Roman" w:cs="Times New Roman"/>
-          </w:rPr>
-          <w:t>https://github.com/apurbapokharel/CSCE-5210/tree/main/Assignment%201</w:t>
-        </w:r>
-      </w:hyperlink>
-      <w:r>
-        <w:rPr>
-          <w:rFonts w:ascii="Times New Roman" w:hAnsi="Times New Roman" w:cs="Times New Roman"/>
-        </w:rPr>
-        <w:t>)</w:t>
-      </w:r>
-    </w:p>
-    <w:p>
-      <w:pPr>
-        <w:rPr>
-          <w:rFonts w:ascii="Times New Roman" w:hAnsi="Times New Roman" w:cs="Times New Roman"/>
-        </w:rPr>
-      </w:pPr>
-      <w:r>
-        <w:rPr>
-          <w:rFonts w:ascii="Times New Roman" w:hAnsi="Times New Roman" w:cs="Times New Roman"/>
-        </w:rPr>
-        <w:t xml:space="preserve">The google collab link is </w:t>
-      </w:r>
-      <w:hyperlink r:id="rId7" w:anchor="scrollTo=ER_nHRYNEd6d" w:history="1">
-        <w:r>
-          <w:rPr>
-            <w:rStyle w:val="Hyperlink"/>
-            <w:rFonts w:ascii="Times New Roman" w:hAnsi="Times New Roman" w:cs="Times New Roman"/>
-          </w:rPr>
-          <w:t>here</w:t>
-        </w:r>
-      </w:hyperlink>
-      <w:r>
-        <w:rPr>
-          <w:rFonts w:ascii="Times New Roman" w:hAnsi="Times New Roman" w:cs="Times New Roman"/>
-        </w:rPr>
-        <w:t>.</w:t>
-      </w:r>
-    </w:p>
-    <w:p>
-      <w:pPr>
-        <w:rPr>
-          <w:rFonts w:ascii="Times New Roman" w:hAnsi="Times New Roman" w:cs="Times New Roman"/>
-        </w:rPr>
-      </w:pPr>
-      <w:r>
-        <w:rPr>
-          <w:rFonts w:ascii="Times New Roman" w:hAnsi="Times New Roman" w:cs="Times New Roman"/>
-        </w:rPr>
-        <w:t>(</w:t>
-      </w:r>
-      <w:r>
-        <w:rPr>
-          <w:rFonts w:ascii="Times New Roman" w:hAnsi="Times New Roman" w:cs="Times New Roman"/>
-        </w:rPr>
-        <w:t>https://colab.research.google.com/drive/1Z8H0YZZjBF0hvLRhoNZPdqNOuyBjQBsn#scrollTo=ER_nHRYNEd6d</w:t>
-      </w:r>
-      <w:r>
-        <w:rPr>
-          <w:rFonts w:ascii="Times New Roman" w:hAnsi="Times New Roman" w:cs="Times New Roman"/>
-        </w:rPr>
-        <w:t>)</w:t>
-      </w:r>
-    </w:p>
-    <w:p>
-      <w:pPr>
         <w:jc w:val="both"/>
         <w:rPr>
           <w:rFonts w:ascii="Times New Roman" w:hAnsi="Times New Roman" w:cs="Times New Roman"/>
@@ -212,21 +77,7 @@
         <w:rPr>
           <w:rFonts w:ascii="Times New Roman" w:hAnsi="Times New Roman" w:cs="Times New Roman"/>
         </w:rPr>
-        <w:t xml:space="preserve">OOP is something that I have a nice understanding of. So, my code is based on the ideas of classes and objects. I find it easy to work with classes </w:t>
-      </w:r>
-      <w:proofErr w:type="gramStart"/>
-      <w:r>
-        <w:rPr>
-          <w:rFonts w:ascii="Times New Roman" w:hAnsi="Times New Roman" w:cs="Times New Roman"/>
-        </w:rPr>
-        <w:t>and also</w:t>
-      </w:r>
-      <w:proofErr w:type="gramEnd"/>
-      <w:r>
-        <w:rPr>
-          <w:rFonts w:ascii="Times New Roman" w:hAnsi="Times New Roman" w:cs="Times New Roman"/>
-        </w:rPr>
-        <w:t xml:space="preserve">, having a different class for each of the things like graph, customer, car, agent made writing the code easier and gave a structure to my code. </w:t>
+        <w:t xml:space="preserve">OOP is something that I have a nice understanding of. So, my code is based on the ideas of classes and objects. I find it easy to work with classes and also, having a different class for each of the things like graph, customer, car, agent made writing the code easier and gave a structure to my code. </w:t>
       </w:r>
       <w:r>
         <w:rPr>
@@ -306,19 +157,8 @@
           <w:kern w:val="0"/>
           <w14:ligatures w14:val="none"/>
         </w:rPr>
-        <w:t xml:space="preserve">Generates the </w:t>
-      </w:r>
-      <w:proofErr w:type="gramStart"/>
-      <w:r>
-        <w:rPr>
-          <w:rFonts w:ascii="Times New Roman" w:eastAsia="Times New Roman" w:hAnsi="Times New Roman" w:cs="Times New Roman"/>
-          <w:color w:val="000000" w:themeColor="text1"/>
-          <w:kern w:val="0"/>
-          <w14:ligatures w14:val="none"/>
-        </w:rPr>
-        <w:t>graph</w:t>
-      </w:r>
-      <w:proofErr w:type="gramEnd"/>
+        <w:t>Generates the graph</w:t>
+      </w:r>
     </w:p>
     <w:p>
       <w:pPr>
@@ -344,59 +184,8 @@
           <w:kern w:val="0"/>
           <w14:ligatures w14:val="none"/>
         </w:rPr>
-        <w:t xml:space="preserve">Computes the </w:t>
-      </w:r>
-      <w:proofErr w:type="spellStart"/>
-      <w:r>
-        <w:rPr>
-          <w:rFonts w:ascii="Times New Roman" w:eastAsia="Times New Roman" w:hAnsi="Times New Roman" w:cs="Times New Roman"/>
-          <w:color w:val="000000" w:themeColor="text1"/>
-          <w:kern w:val="0"/>
-          <w14:ligatures w14:val="none"/>
-        </w:rPr>
-        <w:t>Astar</w:t>
-      </w:r>
-      <w:proofErr w:type="spellEnd"/>
-      <w:r>
-        <w:rPr>
-          <w:rFonts w:ascii="Times New Roman" w:eastAsia="Times New Roman" w:hAnsi="Times New Roman" w:cs="Times New Roman"/>
-          <w:color w:val="000000" w:themeColor="text1"/>
-          <w:kern w:val="0"/>
-          <w14:ligatures w14:val="none"/>
-        </w:rPr>
-        <w:t xml:space="preserve"> path length as well as determines the shortest </w:t>
-      </w:r>
-      <w:proofErr w:type="spellStart"/>
-      <w:r>
-        <w:rPr>
-          <w:rFonts w:ascii="Times New Roman" w:eastAsia="Times New Roman" w:hAnsi="Times New Roman" w:cs="Times New Roman"/>
-          <w:color w:val="000000" w:themeColor="text1"/>
-          <w:kern w:val="0"/>
-          <w14:ligatures w14:val="none"/>
-        </w:rPr>
-        <w:t>Astar</w:t>
-      </w:r>
-      <w:proofErr w:type="spellEnd"/>
-      <w:r>
-        <w:rPr>
-          <w:rFonts w:ascii="Times New Roman" w:eastAsia="Times New Roman" w:hAnsi="Times New Roman" w:cs="Times New Roman"/>
-          <w:color w:val="000000" w:themeColor="text1"/>
-          <w:kern w:val="0"/>
-          <w14:ligatures w14:val="none"/>
-        </w:rPr>
-        <w:t xml:space="preserve"> </w:t>
-      </w:r>
-      <w:proofErr w:type="gramStart"/>
-      <w:r>
-        <w:rPr>
-          <w:rFonts w:ascii="Times New Roman" w:eastAsia="Times New Roman" w:hAnsi="Times New Roman" w:cs="Times New Roman"/>
-          <w:color w:val="000000" w:themeColor="text1"/>
-          <w:kern w:val="0"/>
-          <w14:ligatures w14:val="none"/>
-        </w:rPr>
-        <w:t>path</w:t>
-      </w:r>
-      <w:proofErr w:type="gramEnd"/>
+        <w:t>Computes the Astar path length as well as determines the shortest Astar path</w:t>
+      </w:r>
     </w:p>
     <w:p>
       <w:pPr>
@@ -798,27 +587,7 @@
           <w:kern w:val="0"/>
           <w14:ligatures w14:val="none"/>
         </w:rPr>
-        <w:t xml:space="preserve">For Example: a car at index 0 in the </w:t>
-      </w:r>
-      <w:proofErr w:type="spellStart"/>
-      <w:r>
-        <w:rPr>
-          <w:rFonts w:ascii="Times New Roman" w:eastAsia="Times New Roman" w:hAnsi="Times New Roman" w:cs="Times New Roman"/>
-          <w:color w:val="000000" w:themeColor="text1"/>
-          <w:kern w:val="0"/>
-          <w14:ligatures w14:val="none"/>
-        </w:rPr>
-        <w:t>car_array</w:t>
-      </w:r>
-      <w:proofErr w:type="spellEnd"/>
-      <w:r>
-        <w:rPr>
-          <w:rFonts w:ascii="Times New Roman" w:eastAsia="Times New Roman" w:hAnsi="Times New Roman" w:cs="Times New Roman"/>
-          <w:color w:val="000000" w:themeColor="text1"/>
-          <w:kern w:val="0"/>
-          <w14:ligatures w14:val="none"/>
-        </w:rPr>
-        <w:t xml:space="preserve"> will be referred to by index 0 all over the code.</w:t>
+        <w:t>For Example: a car at index 0 in the car_array will be referred to by index 0 all over the code.</w:t>
       </w:r>
     </w:p>
     <w:p>
@@ -901,7 +670,6 @@
           <w:kern w:val="0"/>
           <w14:ligatures w14:val="none"/>
         </w:rPr>
-        <w:lastRenderedPageBreak/>
         <w:t>The request for picking up new customers, and selecting a car based on the shortest distance as well as the current capacity is handled here by the agent.</w:t>
       </w:r>
     </w:p>
@@ -984,65 +752,21 @@
         <w:rPr>
           <w:rFonts w:ascii="Times New Roman" w:hAnsi="Times New Roman" w:cs="Times New Roman"/>
         </w:rPr>
-        <w:t xml:space="preserve">The scheduling algorithm is the core of the code. Once that is figured out the rest of the code worked out on </w:t>
-      </w:r>
-      <w:proofErr w:type="spellStart"/>
-      <w:proofErr w:type="gramStart"/>
-      <w:r>
-        <w:rPr>
-          <w:rFonts w:ascii="Times New Roman" w:hAnsi="Times New Roman" w:cs="Times New Roman"/>
-        </w:rPr>
-        <w:t>it’s</w:t>
-      </w:r>
-      <w:proofErr w:type="spellEnd"/>
-      <w:proofErr w:type="gramEnd"/>
-      <w:r>
-        <w:rPr>
-          <w:rFonts w:ascii="Times New Roman" w:hAnsi="Times New Roman" w:cs="Times New Roman"/>
-        </w:rPr>
-        <w:t xml:space="preserve"> own. </w:t>
-      </w:r>
-    </w:p>
-    <w:p>
-      <w:pPr>
-        <w:jc w:val="both"/>
-        <w:rPr>
-          <w:rFonts w:ascii="Times New Roman" w:hAnsi="Times New Roman" w:cs="Times New Roman"/>
-        </w:rPr>
-      </w:pPr>
-      <w:r>
-        <w:rPr>
-          <w:rFonts w:ascii="Times New Roman" w:hAnsi="Times New Roman" w:cs="Times New Roman"/>
-        </w:rPr>
-        <w:t xml:space="preserve">Since, the scheduling algorithm works in a </w:t>
-      </w:r>
-      <w:proofErr w:type="gramStart"/>
-      <w:r>
-        <w:rPr>
-          <w:rFonts w:ascii="Times New Roman" w:hAnsi="Times New Roman" w:cs="Times New Roman"/>
-        </w:rPr>
-        <w:t>queue based</w:t>
-      </w:r>
-      <w:proofErr w:type="gramEnd"/>
-      <w:r>
-        <w:rPr>
-          <w:rFonts w:ascii="Times New Roman" w:hAnsi="Times New Roman" w:cs="Times New Roman"/>
-        </w:rPr>
-        <w:t xml:space="preserve"> manner. The data type that I used an array, had to have a </w:t>
-      </w:r>
-      <w:proofErr w:type="gramStart"/>
-      <w:r>
-        <w:rPr>
-          <w:rFonts w:ascii="Times New Roman" w:hAnsi="Times New Roman" w:cs="Times New Roman"/>
-        </w:rPr>
-        <w:t>queue based</w:t>
-      </w:r>
-      <w:proofErr w:type="gramEnd"/>
-      <w:r>
-        <w:rPr>
-          <w:rFonts w:ascii="Times New Roman" w:hAnsi="Times New Roman" w:cs="Times New Roman"/>
-        </w:rPr>
-        <w:t xml:space="preserve"> implementation for adding new customers and serving customers in the 0</w:t>
+        <w:t xml:space="preserve">The scheduling algorithm is the core of the code. Once that is figured out the rest of the code worked out on it’s own. </w:t>
+      </w:r>
+    </w:p>
+    <w:p>
+      <w:pPr>
+        <w:jc w:val="both"/>
+        <w:rPr>
+          <w:rFonts w:ascii="Times New Roman" w:hAnsi="Times New Roman" w:cs="Times New Roman"/>
+        </w:rPr>
+      </w:pPr>
+      <w:r>
+        <w:rPr>
+          <w:rFonts w:ascii="Times New Roman" w:hAnsi="Times New Roman" w:cs="Times New Roman"/>
+        </w:rPr>
+        <w:t>Since, the scheduling algorithm works in a queue based manner. The data type that I used an array, had to have a queue based implementation for adding new customers and serving customers in the 0</w:t>
       </w:r>
       <w:r>
         <w:rPr>
@@ -1055,21 +779,7 @@
         <w:rPr>
           <w:rFonts w:ascii="Times New Roman" w:hAnsi="Times New Roman" w:cs="Times New Roman"/>
         </w:rPr>
-        <w:t xml:space="preserve"> index of the array. So, this </w:t>
-      </w:r>
-      <w:proofErr w:type="gramStart"/>
-      <w:r>
-        <w:rPr>
-          <w:rFonts w:ascii="Times New Roman" w:hAnsi="Times New Roman" w:cs="Times New Roman"/>
-        </w:rPr>
-        <w:t>queue based</w:t>
-      </w:r>
-      <w:proofErr w:type="gramEnd"/>
-      <w:r>
-        <w:rPr>
-          <w:rFonts w:ascii="Times New Roman" w:hAnsi="Times New Roman" w:cs="Times New Roman"/>
-        </w:rPr>
-        <w:t xml:space="preserve"> approach can be seen in my code. </w:t>
+        <w:t xml:space="preserve"> index of the array. So, this queue based approach can be seen in my code. </w:t>
       </w:r>
     </w:p>
     <w:p>
@@ -1129,27 +839,7 @@
           <w:kern w:val="0"/>
           <w14:ligatures w14:val="none"/>
         </w:rPr>
-        <w:t xml:space="preserve">As per Dr. Russel's tutorial 2 (clock tick 3), if two or more customers share the same pickup points then they need to be picked up together </w:t>
-      </w:r>
-      <w:proofErr w:type="gramStart"/>
-      <w:r>
-        <w:rPr>
-          <w:rFonts w:ascii="Times New Roman" w:eastAsia="Times New Roman" w:hAnsi="Times New Roman" w:cs="Times New Roman"/>
-          <w:color w:val="000000" w:themeColor="text1"/>
-          <w:kern w:val="0"/>
-          <w14:ligatures w14:val="none"/>
-        </w:rPr>
-        <w:t>as long as</w:t>
-      </w:r>
-      <w:proofErr w:type="gramEnd"/>
-      <w:r>
-        <w:rPr>
-          <w:rFonts w:ascii="Times New Roman" w:eastAsia="Times New Roman" w:hAnsi="Times New Roman" w:cs="Times New Roman"/>
-          <w:color w:val="000000" w:themeColor="text1"/>
-          <w:kern w:val="0"/>
-          <w14:ligatures w14:val="none"/>
-        </w:rPr>
-        <w:t xml:space="preserve"> the space is available.</w:t>
+        <w:t>As per Dr. Russel's tutorial 2 (clock tick 3), if two or more customers share the same pickup points then they need to be picked up together as long as the space is available.</w:t>
       </w:r>
     </w:p>
     <w:p>
@@ -1187,47 +877,7 @@
           <w:kern w:val="0"/>
           <w14:ligatures w14:val="none"/>
         </w:rPr>
-        <w:t xml:space="preserve">The same goes for </w:t>
-      </w:r>
-      <w:proofErr w:type="spellStart"/>
-      <w:r>
-        <w:rPr>
-          <w:rFonts w:ascii="Times New Roman" w:eastAsia="Times New Roman" w:hAnsi="Times New Roman" w:cs="Times New Roman"/>
-          <w:color w:val="000000" w:themeColor="text1"/>
-          <w:kern w:val="0"/>
-          <w14:ligatures w14:val="none"/>
-        </w:rPr>
-        <w:t>dropoff</w:t>
-      </w:r>
-      <w:proofErr w:type="spellEnd"/>
-      <w:r>
-        <w:rPr>
-          <w:rFonts w:ascii="Times New Roman" w:eastAsia="Times New Roman" w:hAnsi="Times New Roman" w:cs="Times New Roman"/>
-          <w:color w:val="000000" w:themeColor="text1"/>
-          <w:kern w:val="0"/>
-          <w14:ligatures w14:val="none"/>
-        </w:rPr>
-        <w:t xml:space="preserve">, if the currently being served customer shares </w:t>
-      </w:r>
-      <w:proofErr w:type="spellStart"/>
-      <w:r>
-        <w:rPr>
-          <w:rFonts w:ascii="Times New Roman" w:eastAsia="Times New Roman" w:hAnsi="Times New Roman" w:cs="Times New Roman"/>
-          <w:color w:val="000000" w:themeColor="text1"/>
-          <w:kern w:val="0"/>
-          <w14:ligatures w14:val="none"/>
-        </w:rPr>
-        <w:t>dropoff</w:t>
-      </w:r>
-      <w:proofErr w:type="spellEnd"/>
-      <w:r>
-        <w:rPr>
-          <w:rFonts w:ascii="Times New Roman" w:eastAsia="Times New Roman" w:hAnsi="Times New Roman" w:cs="Times New Roman"/>
-          <w:color w:val="000000" w:themeColor="text1"/>
-          <w:kern w:val="0"/>
-          <w14:ligatures w14:val="none"/>
-        </w:rPr>
-        <w:t xml:space="preserve"> with two or more customers (that are already picked up) then they need to be dropped off together.</w:t>
+        <w:t>The same goes for dropoff, if the currently being served customer shares dropoff with two or more customers (that are already picked up) then they need to be dropped off together.</w:t>
       </w:r>
     </w:p>
     <w:p>
@@ -1278,21 +928,7 @@
         <w:rPr>
           <w:rFonts w:ascii="Times New Roman" w:hAnsi="Times New Roman" w:cs="Times New Roman"/>
         </w:rPr>
-        <w:t xml:space="preserve">My program does not show the currently serving customer in the wait queue, I use something called a </w:t>
-      </w:r>
-      <w:proofErr w:type="spellStart"/>
-      <w:r>
-        <w:rPr>
-          <w:rFonts w:ascii="Times New Roman" w:hAnsi="Times New Roman" w:cs="Times New Roman"/>
-        </w:rPr>
-        <w:t>current_serving_customer</w:t>
-      </w:r>
-      <w:proofErr w:type="spellEnd"/>
-      <w:r>
-        <w:rPr>
-          <w:rFonts w:ascii="Times New Roman" w:hAnsi="Times New Roman" w:cs="Times New Roman"/>
-        </w:rPr>
-        <w:t xml:space="preserve"> to keep track of which customer needs to be picked up and dropped off.</w:t>
+        <w:t>My program does not show the currently serving customer in the wait queue, I use something called a current_serving_customer to keep track of which customer needs to be picked up and dropped off.</w:t>
       </w:r>
       <w:r>
         <w:rPr>
@@ -1329,20 +965,7 @@
           <w:rFonts w:ascii="Times New Roman" w:hAnsi="Times New Roman" w:cs="Times New Roman"/>
         </w:rPr>
         <w:br/>
-      </w:r>
-      <w:proofErr w:type="spellStart"/>
-      <w:r>
-        <w:rPr>
-          <w:rFonts w:ascii="Times New Roman" w:hAnsi="Times New Roman" w:cs="Times New Roman"/>
-        </w:rPr>
-        <w:t>Additionaly</w:t>
-      </w:r>
-      <w:proofErr w:type="spellEnd"/>
-      <w:r>
-        <w:rPr>
-          <w:rFonts w:ascii="Times New Roman" w:hAnsi="Times New Roman" w:cs="Times New Roman"/>
-        </w:rPr>
-        <w:t xml:space="preserve"> for clock tick 3 instead of using notation like </w:t>
+        <w:t xml:space="preserve">Additionaly for clock tick 3 instead of using notation like </w:t>
       </w:r>
       <w:r>
         <w:rPr>
@@ -1607,6 +1230,7 @@
           <w:rFonts w:ascii="Times New Roman" w:hAnsi="Times New Roman" w:cs="Times New Roman"/>
           <w:color w:val="000000"/>
         </w:rPr>
+        <w:lastRenderedPageBreak/>
         <w:t>the average distance traveled (over the fleet) per day when run on a road network of 100 nodes and average connectivity of 3? </w:t>
       </w:r>
       <w:r>
@@ -1684,7 +1308,6 @@
         </w:rPr>
         <w:br/>
       </w:r>
-      <w:proofErr w:type="gramStart"/>
       <w:r>
         <w:rPr>
           <w:rFonts w:ascii="Times New Roman" w:hAnsi="Times New Roman" w:cs="Times New Roman"/>
@@ -1693,7 +1316,6 @@
         </w:rPr>
         <w:t>19.63</w:t>
       </w:r>
-      <w:proofErr w:type="gramEnd"/>
     </w:p>
     <w:p>
       <w:pPr>
@@ -2049,14 +1671,7 @@
         <w:rPr>
           <w:rFonts w:ascii="Times New Roman" w:hAnsi="Times New Roman" w:cs="Times New Roman"/>
         </w:rPr>
-        <w:t xml:space="preserve">Explanation: The distance travelled decreases because there are more paths for the cars to take from one node to the other. Granted the decrease is not always the case since the values </w:t>
-      </w:r>
-      <w:r>
-        <w:rPr>
-          <w:rFonts w:ascii="Times New Roman" w:hAnsi="Times New Roman" w:cs="Times New Roman"/>
-        </w:rPr>
-        <w:lastRenderedPageBreak/>
-        <w:t>of the edges are generated in random. But for a graph with 100 nodes increasing connectivity from 3 to 4 decreases the distance travelled in most cases. Though in some cases the distance travelled was almost equal or even more than that of R4 but that is solely due to the randomness that is involved in assigning edges to the nodes.</w:t>
+        <w:t>Explanation: The distance travelled decreases because there are more paths for the cars to take from one node to the other. Granted the decrease is not always the case since the values of the edges are generated in random. But for a graph with 100 nodes increasing connectivity from 3 to 4 decreases the distance travelled in most cases. Though in some cases the distance travelled was almost equal or even more than that of R4 but that is solely due to the randomness that is involved in assigning edges to the nodes.</w:t>
       </w:r>
     </w:p>
     <w:p>

</xml_diff>